<commit_message>
Mock Test document is in progress
Mock Test document is in progress
</commit_message>
<xml_diff>
--- a/Offline/BusinessManagement/Information/CollegeDoors/MockTest/MockTestURL-Issues/Ananya_Issues.docx
+++ b/Offline/BusinessManagement/Information/CollegeDoors/MockTest/MockTestURL-Issues/Ananya_Issues.docx
@@ -1,20 +1,26 @@
 
 <file path=word/document.xml><?xml version="1.0" encoding="utf-8"?>
-<w:document xmlns:wpc="http://schemas.microsoft.com/office/word/2010/wordprocessingCanvas" xmlns:mc="http://schemas.openxmlformats.org/markup-compatibility/2006" xmlns:o="urn:schemas-microsoft-com:office:office" xmlns:r="http://schemas.openxmlformats.org/officeDocument/2006/relationships" xmlns:m="http://schemas.openxmlformats.org/officeDocument/2006/math" xmlns:v="urn:schemas-microsoft-com:vml" xmlns:wp14="http://schemas.microsoft.com/office/word/2010/wordprocessingDrawing" xmlns:wp="http://schemas.openxmlformats.org/drawingml/2006/wordprocessingDrawing" xmlns:w10="urn:schemas-microsoft-com:office:word" xmlns:w="http://schemas.openxmlformats.org/wordprocessingml/2006/main" xmlns:w14="http://schemas.microsoft.com/office/word/2010/wordml" xmlns:w15="http://schemas.microsoft.com/office/word/2012/wordml" xmlns:wpg="http://schemas.microsoft.com/office/word/2010/wordprocessingGroup" xmlns:wpi="http://schemas.microsoft.com/office/word/2010/wordprocessingInk" xmlns:wne="http://schemas.microsoft.com/office/word/2006/wordml" xmlns:wps="http://schemas.microsoft.com/office/word/2010/wordprocessingShape" mc:Ignorable="w14 w15 wp14">
+<w:document xmlns:wpc="http://schemas.microsoft.com/office/word/2010/wordprocessingCanvas" xmlns:cx="http://schemas.microsoft.com/office/drawing/2014/chartex" xmlns:cx1="http://schemas.microsoft.com/office/drawing/2015/9/8/chartex" xmlns:cx2="http://schemas.microsoft.com/office/drawing/2015/10/21/chartex" xmlns:cx3="http://schemas.microsoft.com/office/drawing/2016/5/9/chartex" xmlns:cx4="http://schemas.microsoft.com/office/drawing/2016/5/10/chartex" xmlns:cx5="http://schemas.microsoft.com/office/drawing/2016/5/11/chartex" xmlns:cx6="http://schemas.microsoft.com/office/drawing/2016/5/12/chartex" xmlns:cx7="http://schemas.microsoft.com/office/drawing/2016/5/13/chartex" xmlns:cx8="http://schemas.microsoft.com/office/drawing/2016/5/14/chartex" xmlns:mc="http://schemas.openxmlformats.org/markup-compatibility/2006" xmlns:aink="http://schemas.microsoft.com/office/drawing/2016/ink" xmlns:am3d="http://schemas.microsoft.com/office/drawing/2017/model3d" xmlns:o="urn:schemas-microsoft-com:office:office" xmlns:oel="http://schemas.microsoft.com/office/2019/extlst" xmlns:r="http://schemas.openxmlformats.org/officeDocument/2006/relationships" xmlns:m="http://schemas.openxmlformats.org/officeDocument/2006/math" xmlns:v="urn:schemas-microsoft-com:vml" xmlns:wp14="http://schemas.microsoft.com/office/word/2010/wordprocessingDrawing" xmlns:wp="http://schemas.openxmlformats.org/drawingml/2006/wordprocessingDrawing" xmlns:w10="urn:schemas-microsoft-com:office:word" xmlns:w="http://schemas.openxmlformats.org/wordprocessingml/2006/main" xmlns:w14="http://schemas.microsoft.com/office/word/2010/wordml" xmlns:w15="http://schemas.microsoft.com/office/word/2012/wordml" xmlns:w16cex="http://schemas.microsoft.com/office/word/2018/wordml/cex" xmlns:w16cid="http://schemas.microsoft.com/office/word/2016/wordml/cid" xmlns:w16="http://schemas.microsoft.com/office/word/2018/wordml" xmlns:w16sdtdh="http://schemas.microsoft.com/office/word/2020/wordml/sdtdatahash" xmlns:w16se="http://schemas.microsoft.com/office/word/2015/wordml/symex" xmlns:wpg="http://schemas.microsoft.com/office/word/2010/wordprocessingGroup" xmlns:wpi="http://schemas.microsoft.com/office/word/2010/wordprocessingInk" xmlns:wne="http://schemas.microsoft.com/office/word/2006/wordml" xmlns:wps="http://schemas.microsoft.com/office/word/2010/wordprocessingShape" mc:Ignorable="w14 w15 w16se w16cid w16 w16cex w16sdtdh wp14">
   <w:body>
     <w:p>
+      <w:commentRangeStart w:id="0"/>
+      <w:commentRangeEnd w:id="0"/>
       <w:r>
         <w:rPr>
           <w:rStyle w:val="CommentReference"/>
         </w:rPr>
         <w:commentReference w:id="0"/>
       </w:r>
+      <w:commentRangeStart w:id="1"/>
+      <w:commentRangeEnd w:id="1"/>
       <w:r>
         <w:rPr>
           <w:rStyle w:val="CommentReference"/>
         </w:rPr>
         <w:commentReference w:id="1"/>
       </w:r>
+      <w:commentRangeStart w:id="2"/>
+      <w:commentRangeEnd w:id="2"/>
       <w:r>
         <w:rPr>
           <w:rStyle w:val="CommentReference"/>
@@ -33,59 +39,6 @@
             <wp:extent cx="5731510" cy="3222625"/>
             <wp:effectExtent l="0" t="0" r="2540" b="0"/>
             <wp:docPr id="2" name="Picture 2"/>
-            <wp:cNvGraphicFramePr>
-              <a:graphicFrameLocks xmlns:a="http://schemas.openxmlformats.org/drawingml/2006/main" noChangeAspect="1"/>
-            </wp:cNvGraphicFramePr>
-            <a:graphic xmlns:a="http://schemas.openxmlformats.org/drawingml/2006/main">
-              <a:graphicData uri="http://schemas.openxmlformats.org/drawingml/2006/picture">
-                <pic:pic xmlns:pic="http://schemas.openxmlformats.org/drawingml/2006/picture">
-                  <pic:nvPicPr>
-                    <pic:cNvPr id="1" name=""/>
-                    <pic:cNvPicPr/>
-                  </pic:nvPicPr>
-                  <pic:blipFill>
-                    <a:blip r:embed="rId6"/>
-                    <a:stretch>
-                      <a:fillRect/>
-                    </a:stretch>
-                  </pic:blipFill>
-                  <pic:spPr>
-                    <a:xfrm>
-                      <a:off x="0" y="0"/>
-                      <a:ext cx="5731510" cy="3222625"/>
-                    </a:xfrm>
-                    <a:prstGeom prst="rect">
-                      <a:avLst/>
-                    </a:prstGeom>
-                  </pic:spPr>
-                </pic:pic>
-              </a:graphicData>
-            </a:graphic>
-          </wp:inline>
-        </w:drawing>
-      </w:r>
-    </w:p>
-    <w:p/>
-    <w:p>
-      <w:r>
-        <w:t xml:space="preserve">Left corner LOGO doesn’t have any function but </w:t>
-      </w:r>
-      <w:r>
-        <w:t>appears to be a hyperlink. Need to change the color scheme.</w:t>
-      </w:r>
-    </w:p>
-    <w:p/>
-    <w:p>
-      <w:r>
-        <w:rPr>
-          <w:noProof/>
-          <w:lang w:eastAsia="en-AU"/>
-        </w:rPr>
-        <w:drawing>
-          <wp:inline distT="0" distB="0" distL="0" distR="0" wp14:anchorId="55E89E2C" wp14:editId="775C46A5">
-            <wp:extent cx="5731510" cy="3222625"/>
-            <wp:effectExtent l="0" t="0" r="2540" b="0"/>
-            <wp:docPr id="3" name="Picture 3"/>
             <wp:cNvGraphicFramePr>
               <a:graphicFrameLocks xmlns:a="http://schemas.openxmlformats.org/drawingml/2006/main" noChangeAspect="1"/>
             </wp:cNvGraphicFramePr>
@@ -118,19 +71,19 @@
         </w:drawing>
       </w:r>
     </w:p>
-    <w:p>
-      <w:r>
-        <w:t xml:space="preserve">Logo doesn’t have to be dynamic. </w:t>
-      </w:r>
-    </w:p>
-    <w:p>
-      <w:r>
-        <w:t>Forget password button required</w:t>
-      </w:r>
-    </w:p>
-    <w:p>
-      <w:r>
-        <w:t>Passwprd strength and complexity required to be displayed</w:t>
+    <w:p/>
+    <w:p>
+      <w:r>
+        <w:t xml:space="preserve">Left corner LOGO doesn’t have any function but </w:t>
+      </w:r>
+      <w:r>
+        <w:t xml:space="preserve">appears to be a hyperlink. Need to change the </w:t>
+      </w:r>
+      <w:r>
+        <w:t>colour</w:t>
+      </w:r>
+      <w:r>
+        <w:t xml:space="preserve"> scheme.</w:t>
       </w:r>
     </w:p>
     <w:p/>
@@ -141,10 +94,10 @@
           <w:lang w:eastAsia="en-AU"/>
         </w:rPr>
         <w:drawing>
-          <wp:inline distT="0" distB="0" distL="0" distR="0" wp14:anchorId="7A435034" wp14:editId="3CEC5A45">
+          <wp:inline distT="0" distB="0" distL="0" distR="0" wp14:anchorId="55E89E2C" wp14:editId="775C46A5">
             <wp:extent cx="5731510" cy="3222625"/>
             <wp:effectExtent l="0" t="0" r="2540" b="0"/>
-            <wp:docPr id="4" name="Picture 4"/>
+            <wp:docPr id="3" name="Picture 3"/>
             <wp:cNvGraphicFramePr>
               <a:graphicFrameLocks xmlns:a="http://schemas.openxmlformats.org/drawingml/2006/main" noChangeAspect="1"/>
             </wp:cNvGraphicFramePr>
@@ -179,7 +132,23 @@
     </w:p>
     <w:p>
       <w:r>
-        <w:t>When clicking on the fields, green halo effect coming which is not required</w:t>
+        <w:t xml:space="preserve">Logo doesn’t have to be dynamic. </w:t>
+      </w:r>
+    </w:p>
+    <w:p>
+      <w:r>
+        <w:t>Forget password button required</w:t>
+      </w:r>
+    </w:p>
+    <w:p>
+      <w:r>
+        <w:t>Passw</w:t>
+      </w:r>
+      <w:r>
+        <w:t>o</w:t>
+      </w:r>
+      <w:r>
+        <w:t>rd strength and complexity required to be displayed</w:t>
       </w:r>
     </w:p>
     <w:p/>
@@ -190,10 +159,10 @@
           <w:lang w:eastAsia="en-AU"/>
         </w:rPr>
         <w:drawing>
-          <wp:inline distT="0" distB="0" distL="0" distR="0" wp14:anchorId="48168041" wp14:editId="0D8F871E">
+          <wp:inline distT="0" distB="0" distL="0" distR="0" wp14:anchorId="7A435034" wp14:editId="3CEC5A45">
             <wp:extent cx="5731510" cy="3222625"/>
             <wp:effectExtent l="0" t="0" r="2540" b="0"/>
-            <wp:docPr id="5" name="Picture 5"/>
+            <wp:docPr id="4" name="Picture 4"/>
             <wp:cNvGraphicFramePr>
               <a:graphicFrameLocks xmlns:a="http://schemas.openxmlformats.org/drawingml/2006/main" noChangeAspect="1"/>
             </wp:cNvGraphicFramePr>
@@ -225,13 +194,10 @@
           </wp:inline>
         </w:drawing>
       </w:r>
-      <w:r>
-        <w:t xml:space="preserve"> </w:t>
-      </w:r>
-    </w:p>
-    <w:p>
-      <w:r>
-        <w:t>Top left logo appears to be hyperlink but not taking anywhere.</w:t>
+    </w:p>
+    <w:p>
+      <w:r>
+        <w:t>When clicking on the fields, green halo effect coming which is not required</w:t>
       </w:r>
     </w:p>
     <w:p/>
@@ -241,12 +207,11 @@
           <w:noProof/>
           <w:lang w:eastAsia="en-AU"/>
         </w:rPr>
-        <w:lastRenderedPageBreak/>
         <w:drawing>
-          <wp:inline distT="0" distB="0" distL="0" distR="0" wp14:anchorId="21524D99" wp14:editId="40EAAF38">
+          <wp:inline distT="0" distB="0" distL="0" distR="0" wp14:anchorId="48168041" wp14:editId="0D8F871E">
             <wp:extent cx="5731510" cy="3222625"/>
             <wp:effectExtent l="0" t="0" r="2540" b="0"/>
-            <wp:docPr id="6" name="Picture 6"/>
+            <wp:docPr id="5" name="Picture 5"/>
             <wp:cNvGraphicFramePr>
               <a:graphicFrameLocks xmlns:a="http://schemas.openxmlformats.org/drawingml/2006/main" noChangeAspect="1"/>
             </wp:cNvGraphicFramePr>
@@ -278,10 +243,13 @@
           </wp:inline>
         </w:drawing>
       </w:r>
-    </w:p>
-    <w:p>
-      <w:r>
-        <w:t xml:space="preserve">What is the function of the subscribe button? If clicked leading to 404 not found </w:t>
+      <w:r>
+        <w:t xml:space="preserve"> </w:t>
+      </w:r>
+    </w:p>
+    <w:p>
+      <w:r>
+        <w:t>Top left logo appears to be hyperlink but not taking anywhere.</w:t>
       </w:r>
     </w:p>
     <w:p/>
@@ -291,11 +259,12 @@
           <w:noProof/>
           <w:lang w:eastAsia="en-AU"/>
         </w:rPr>
+        <w:lastRenderedPageBreak/>
         <w:drawing>
-          <wp:inline distT="0" distB="0" distL="0" distR="0" wp14:anchorId="62F87601" wp14:editId="7D063784">
+          <wp:inline distT="0" distB="0" distL="0" distR="0" wp14:anchorId="21524D99" wp14:editId="40EAAF38">
             <wp:extent cx="5731510" cy="3222625"/>
             <wp:effectExtent l="0" t="0" r="2540" b="0"/>
-            <wp:docPr id="7" name="Picture 7"/>
+            <wp:docPr id="6" name="Picture 6"/>
             <wp:cNvGraphicFramePr>
               <a:graphicFrameLocks xmlns:a="http://schemas.openxmlformats.org/drawingml/2006/main" noChangeAspect="1"/>
             </wp:cNvGraphicFramePr>
@@ -330,7 +299,7 @@
     </w:p>
     <w:p>
       <w:r>
-        <w:t>Click on “Start test” and “continue test” buttons doesn’t work</w:t>
+        <w:t xml:space="preserve">What is the function of the subscribe button? If clicked leading to 404 not found </w:t>
       </w:r>
     </w:p>
     <w:p/>
@@ -340,12 +309,11 @@
           <w:noProof/>
           <w:lang w:eastAsia="en-AU"/>
         </w:rPr>
-        <w:lastRenderedPageBreak/>
         <w:drawing>
-          <wp:inline distT="0" distB="0" distL="0" distR="0" wp14:anchorId="07A783AA" wp14:editId="47F51875">
+          <wp:inline distT="0" distB="0" distL="0" distR="0" wp14:anchorId="62F87601" wp14:editId="7D063784">
             <wp:extent cx="5731510" cy="3222625"/>
             <wp:effectExtent l="0" t="0" r="2540" b="0"/>
-            <wp:docPr id="8" name="Picture 8"/>
+            <wp:docPr id="7" name="Picture 7"/>
             <wp:cNvGraphicFramePr>
               <a:graphicFrameLocks xmlns:a="http://schemas.openxmlformats.org/drawingml/2006/main" noChangeAspect="1"/>
             </wp:cNvGraphicFramePr>
@@ -380,7 +348,7 @@
     </w:p>
     <w:p>
       <w:r>
-        <w:t>“Report error” button used. Who will see the comment and how to take action ?</w:t>
+        <w:t>Click on “Start test” and “continue test” buttons doesn’t work</w:t>
       </w:r>
     </w:p>
     <w:p/>
@@ -390,11 +358,12 @@
           <w:noProof/>
           <w:lang w:eastAsia="en-AU"/>
         </w:rPr>
+        <w:lastRenderedPageBreak/>
         <w:drawing>
-          <wp:inline distT="0" distB="0" distL="0" distR="0" wp14:anchorId="26ACDC6A" wp14:editId="2687B293">
+          <wp:inline distT="0" distB="0" distL="0" distR="0" wp14:anchorId="07A783AA" wp14:editId="47F51875">
             <wp:extent cx="5731510" cy="3222625"/>
             <wp:effectExtent l="0" t="0" r="2540" b="0"/>
-            <wp:docPr id="9" name="Picture 9"/>
+            <wp:docPr id="8" name="Picture 8"/>
             <wp:cNvGraphicFramePr>
               <a:graphicFrameLocks xmlns:a="http://schemas.openxmlformats.org/drawingml/2006/main" noChangeAspect="1"/>
             </wp:cNvGraphicFramePr>
@@ -427,10 +396,9 @@
         </w:drawing>
       </w:r>
     </w:p>
-    <w:p/>
-    <w:p>
-      <w:r>
-        <w:t>Functionality of the “Book mark button”. No submit button available. What’s the use of the button?</w:t>
+    <w:p>
+      <w:r>
+        <w:t>“Report error” button used. Who will see the comment and how to take action ?</w:t>
       </w:r>
     </w:p>
     <w:p/>
@@ -440,12 +408,11 @@
           <w:noProof/>
           <w:lang w:eastAsia="en-AU"/>
         </w:rPr>
-        <w:lastRenderedPageBreak/>
         <w:drawing>
-          <wp:inline distT="0" distB="0" distL="0" distR="0" wp14:anchorId="0115F36C" wp14:editId="5E4956FC">
+          <wp:inline distT="0" distB="0" distL="0" distR="0" wp14:anchorId="26ACDC6A" wp14:editId="2687B293">
             <wp:extent cx="5731510" cy="3222625"/>
             <wp:effectExtent l="0" t="0" r="2540" b="0"/>
-            <wp:docPr id="10" name="Picture 10"/>
+            <wp:docPr id="9" name="Picture 9"/>
             <wp:cNvGraphicFramePr>
               <a:graphicFrameLocks xmlns:a="http://schemas.openxmlformats.org/drawingml/2006/main" noChangeAspect="1"/>
             </wp:cNvGraphicFramePr>
@@ -478,9 +445,10 @@
         </w:drawing>
       </w:r>
     </w:p>
-    <w:p>
-      <w:r>
-        <w:t>If want to come out of the test without submitting the paper, what’s the way? No back button available.</w:t>
+    <w:p/>
+    <w:p>
+      <w:r>
+        <w:t>Functionality of the “Book mark button”. No submit button available. What’s the use of the button?</w:t>
       </w:r>
     </w:p>
     <w:p/>
@@ -490,11 +458,12 @@
           <w:noProof/>
           <w:lang w:eastAsia="en-AU"/>
         </w:rPr>
+        <w:lastRenderedPageBreak/>
         <w:drawing>
-          <wp:inline distT="0" distB="0" distL="0" distR="0" wp14:anchorId="2E51B22F" wp14:editId="6F1ACEC7">
+          <wp:inline distT="0" distB="0" distL="0" distR="0" wp14:anchorId="0115F36C" wp14:editId="5E4956FC">
             <wp:extent cx="5731510" cy="3222625"/>
             <wp:effectExtent l="0" t="0" r="2540" b="0"/>
-            <wp:docPr id="12" name="Picture 12"/>
+            <wp:docPr id="10" name="Picture 10"/>
             <wp:cNvGraphicFramePr>
               <a:graphicFrameLocks xmlns:a="http://schemas.openxmlformats.org/drawingml/2006/main" noChangeAspect="1"/>
             </wp:cNvGraphicFramePr>
@@ -529,7 +498,7 @@
     </w:p>
     <w:p>
       <w:r>
-        <w:t xml:space="preserve">This page doesn’t have any correspondence </w:t>
+        <w:t>If want to come out of the test without submitting the paper, what’s the way? No back button available.</w:t>
       </w:r>
     </w:p>
     <w:p/>
@@ -539,12 +508,11 @@
           <w:noProof/>
           <w:lang w:eastAsia="en-AU"/>
         </w:rPr>
-        <w:lastRenderedPageBreak/>
         <w:drawing>
-          <wp:inline distT="0" distB="0" distL="0" distR="0" wp14:anchorId="1357BC79" wp14:editId="27E62303">
+          <wp:inline distT="0" distB="0" distL="0" distR="0" wp14:anchorId="2E51B22F" wp14:editId="6F1ACEC7">
             <wp:extent cx="5731510" cy="3222625"/>
             <wp:effectExtent l="0" t="0" r="2540" b="0"/>
-            <wp:docPr id="1" name="Picture 1"/>
+            <wp:docPr id="12" name="Picture 12"/>
             <wp:cNvGraphicFramePr>
               <a:graphicFrameLocks xmlns:a="http://schemas.openxmlformats.org/drawingml/2006/main" noChangeAspect="1"/>
             </wp:cNvGraphicFramePr>
@@ -579,10 +547,58 @@
     </w:p>
     <w:p>
       <w:r>
+        <w:t xml:space="preserve">This page doesn’t have any correspondence </w:t>
+      </w:r>
+    </w:p>
+    <w:p/>
+    <w:p>
+      <w:r>
+        <w:rPr>
+          <w:noProof/>
+          <w:lang w:eastAsia="en-AU"/>
+        </w:rPr>
+        <w:lastRenderedPageBreak/>
+        <w:drawing>
+          <wp:inline distT="0" distB="0" distL="0" distR="0" wp14:anchorId="1357BC79" wp14:editId="27E62303">
+            <wp:extent cx="5731510" cy="3222625"/>
+            <wp:effectExtent l="0" t="0" r="2540" b="0"/>
+            <wp:docPr id="1" name="Picture 1"/>
+            <wp:cNvGraphicFramePr>
+              <a:graphicFrameLocks xmlns:a="http://schemas.openxmlformats.org/drawingml/2006/main" noChangeAspect="1"/>
+            </wp:cNvGraphicFramePr>
+            <a:graphic xmlns:a="http://schemas.openxmlformats.org/drawingml/2006/main">
+              <a:graphicData uri="http://schemas.openxmlformats.org/drawingml/2006/picture">
+                <pic:pic xmlns:pic="http://schemas.openxmlformats.org/drawingml/2006/picture">
+                  <pic:nvPicPr>
+                    <pic:cNvPr id="1" name=""/>
+                    <pic:cNvPicPr/>
+                  </pic:nvPicPr>
+                  <pic:blipFill>
+                    <a:blip r:embed="rId17"/>
+                    <a:stretch>
+                      <a:fillRect/>
+                    </a:stretch>
+                  </pic:blipFill>
+                  <pic:spPr>
+                    <a:xfrm>
+                      <a:off x="0" y="0"/>
+                      <a:ext cx="5731510" cy="3222625"/>
+                    </a:xfrm>
+                    <a:prstGeom prst="rect">
+                      <a:avLst/>
+                    </a:prstGeom>
+                  </pic:spPr>
+                </pic:pic>
+              </a:graphicData>
+            </a:graphic>
+          </wp:inline>
+        </w:drawing>
+      </w:r>
+    </w:p>
+    <w:p>
+      <w:r>
         <w:t>Who will receive the report and how to take action.</w:t>
       </w:r>
-      <w:bookmarkStart w:id="3" w:name="_GoBack"/>
-      <w:bookmarkEnd w:id="3"/>
     </w:p>
     <w:sectPr>
       <w:pgSz w:w="11906" w:h="16838"/>
@@ -595,7 +611,7 @@
 </file>
 
 <file path=word/comments.xml><?xml version="1.0" encoding="utf-8"?>
-<w:comments xmlns:wpc="http://schemas.microsoft.com/office/word/2010/wordprocessingCanvas" xmlns:mc="http://schemas.openxmlformats.org/markup-compatibility/2006" xmlns:o="urn:schemas-microsoft-com:office:office" xmlns:r="http://schemas.openxmlformats.org/officeDocument/2006/relationships" xmlns:m="http://schemas.openxmlformats.org/officeDocument/2006/math" xmlns:v="urn:schemas-microsoft-com:vml" xmlns:wp14="http://schemas.microsoft.com/office/word/2010/wordprocessingDrawing" xmlns:wp="http://schemas.openxmlformats.org/drawingml/2006/wordprocessingDrawing" xmlns:w10="urn:schemas-microsoft-com:office:word" xmlns:w="http://schemas.openxmlformats.org/wordprocessingml/2006/main" xmlns:w14="http://schemas.microsoft.com/office/word/2010/wordml" xmlns:w15="http://schemas.microsoft.com/office/word/2012/wordml" xmlns:wpg="http://schemas.microsoft.com/office/word/2010/wordprocessingGroup" xmlns:wpi="http://schemas.microsoft.com/office/word/2010/wordprocessingInk" xmlns:wne="http://schemas.microsoft.com/office/word/2006/wordml" xmlns:wps="http://schemas.microsoft.com/office/word/2010/wordprocessingShape" mc:Ignorable="w14 w15 wp14">
+<w:comments xmlns:wpc="http://schemas.microsoft.com/office/word/2010/wordprocessingCanvas" xmlns:cx="http://schemas.microsoft.com/office/drawing/2014/chartex" xmlns:cx1="http://schemas.microsoft.com/office/drawing/2015/9/8/chartex" xmlns:cx2="http://schemas.microsoft.com/office/drawing/2015/10/21/chartex" xmlns:cx3="http://schemas.microsoft.com/office/drawing/2016/5/9/chartex" xmlns:cx4="http://schemas.microsoft.com/office/drawing/2016/5/10/chartex" xmlns:cx5="http://schemas.microsoft.com/office/drawing/2016/5/11/chartex" xmlns:cx6="http://schemas.microsoft.com/office/drawing/2016/5/12/chartex" xmlns:cx7="http://schemas.microsoft.com/office/drawing/2016/5/13/chartex" xmlns:cx8="http://schemas.microsoft.com/office/drawing/2016/5/14/chartex" xmlns:mc="http://schemas.openxmlformats.org/markup-compatibility/2006" xmlns:aink="http://schemas.microsoft.com/office/drawing/2016/ink" xmlns:am3d="http://schemas.microsoft.com/office/drawing/2017/model3d" xmlns:o="urn:schemas-microsoft-com:office:office" xmlns:oel="http://schemas.microsoft.com/office/2019/extlst" xmlns:r="http://schemas.openxmlformats.org/officeDocument/2006/relationships" xmlns:m="http://schemas.openxmlformats.org/officeDocument/2006/math" xmlns:v="urn:schemas-microsoft-com:vml" xmlns:wp14="http://schemas.microsoft.com/office/word/2010/wordprocessingDrawing" xmlns:wp="http://schemas.openxmlformats.org/drawingml/2006/wordprocessingDrawing" xmlns:w10="urn:schemas-microsoft-com:office:word" xmlns:w="http://schemas.openxmlformats.org/wordprocessingml/2006/main" xmlns:w14="http://schemas.microsoft.com/office/word/2010/wordml" xmlns:w15="http://schemas.microsoft.com/office/word/2012/wordml" xmlns:w16cex="http://schemas.microsoft.com/office/word/2018/wordml/cex" xmlns:w16cid="http://schemas.microsoft.com/office/word/2016/wordml/cid" xmlns:w16="http://schemas.microsoft.com/office/word/2018/wordml" xmlns:w16sdtdh="http://schemas.microsoft.com/office/word/2020/wordml/sdtdatahash" xmlns:w16se="http://schemas.microsoft.com/office/word/2015/wordml/symex" xmlns:wpg="http://schemas.microsoft.com/office/word/2010/wordprocessingGroup" xmlns:wpi="http://schemas.microsoft.com/office/word/2010/wordprocessingInk" xmlns:wne="http://schemas.microsoft.com/office/word/2006/wordml" xmlns:wps="http://schemas.microsoft.com/office/word/2010/wordprocessingShape" mc:Ignorable="w14 w15 w16se w16cid w16 w16cex w16sdtdh wp14">
   <w:comment w:id="0" w:author="Sydney" w:date="2023-11-10T23:23:00Z" w:initials="S">
     <w:p>
       <w:pPr>
@@ -645,15 +661,23 @@
 </file>
 
 <file path=word/commentsExtended.xml><?xml version="1.0" encoding="utf-8"?>
-<w15:commentsEx xmlns:wpc="http://schemas.microsoft.com/office/word/2010/wordprocessingCanvas" xmlns:mc="http://schemas.openxmlformats.org/markup-compatibility/2006" xmlns:o="urn:schemas-microsoft-com:office:office" xmlns:r="http://schemas.openxmlformats.org/officeDocument/2006/relationships" xmlns:m="http://schemas.openxmlformats.org/officeDocument/2006/math" xmlns:v="urn:schemas-microsoft-com:vml" xmlns:wp14="http://schemas.microsoft.com/office/word/2010/wordprocessingDrawing" xmlns:wp="http://schemas.openxmlformats.org/drawingml/2006/wordprocessingDrawing" xmlns:w10="urn:schemas-microsoft-com:office:word" xmlns:w="http://schemas.openxmlformats.org/wordprocessingml/2006/main" xmlns:w14="http://schemas.microsoft.com/office/word/2010/wordml" xmlns:w15="http://schemas.microsoft.com/office/word/2012/wordml" xmlns:wpg="http://schemas.microsoft.com/office/word/2010/wordprocessingGroup" xmlns:wpi="http://schemas.microsoft.com/office/word/2010/wordprocessingInk" xmlns:wne="http://schemas.microsoft.com/office/word/2006/wordml" xmlns:wps="http://schemas.microsoft.com/office/word/2010/wordprocessingShape" mc:Ignorable="w14 w15 wp14">
+<w15:commentsEx xmlns:wpc="http://schemas.microsoft.com/office/word/2010/wordprocessingCanvas" xmlns:cx="http://schemas.microsoft.com/office/drawing/2014/chartex" xmlns:cx1="http://schemas.microsoft.com/office/drawing/2015/9/8/chartex" xmlns:cx2="http://schemas.microsoft.com/office/drawing/2015/10/21/chartex" xmlns:cx3="http://schemas.microsoft.com/office/drawing/2016/5/9/chartex" xmlns:cx4="http://schemas.microsoft.com/office/drawing/2016/5/10/chartex" xmlns:cx5="http://schemas.microsoft.com/office/drawing/2016/5/11/chartex" xmlns:cx6="http://schemas.microsoft.com/office/drawing/2016/5/12/chartex" xmlns:cx7="http://schemas.microsoft.com/office/drawing/2016/5/13/chartex" xmlns:cx8="http://schemas.microsoft.com/office/drawing/2016/5/14/chartex" xmlns:mc="http://schemas.openxmlformats.org/markup-compatibility/2006" xmlns:aink="http://schemas.microsoft.com/office/drawing/2016/ink" xmlns:am3d="http://schemas.microsoft.com/office/drawing/2017/model3d" xmlns:o="urn:schemas-microsoft-com:office:office" xmlns:oel="http://schemas.microsoft.com/office/2019/extlst" xmlns:r="http://schemas.openxmlformats.org/officeDocument/2006/relationships" xmlns:m="http://schemas.openxmlformats.org/officeDocument/2006/math" xmlns:v="urn:schemas-microsoft-com:vml" xmlns:wp14="http://schemas.microsoft.com/office/word/2010/wordprocessingDrawing" xmlns:wp="http://schemas.openxmlformats.org/drawingml/2006/wordprocessingDrawing" xmlns:w10="urn:schemas-microsoft-com:office:word" xmlns:w="http://schemas.openxmlformats.org/wordprocessingml/2006/main" xmlns:w14="http://schemas.microsoft.com/office/word/2010/wordml" xmlns:w15="http://schemas.microsoft.com/office/word/2012/wordml" xmlns:w16cex="http://schemas.microsoft.com/office/word/2018/wordml/cex" xmlns:w16cid="http://schemas.microsoft.com/office/word/2016/wordml/cid" xmlns:w16="http://schemas.microsoft.com/office/word/2018/wordml" xmlns:w16sdtdh="http://schemas.microsoft.com/office/word/2020/wordml/sdtdatahash" xmlns:w16se="http://schemas.microsoft.com/office/word/2015/wordml/symex" xmlns:wpg="http://schemas.microsoft.com/office/word/2010/wordprocessingGroup" xmlns:wpi="http://schemas.microsoft.com/office/word/2010/wordprocessingInk" xmlns:wne="http://schemas.microsoft.com/office/word/2006/wordml" xmlns:wps="http://schemas.microsoft.com/office/word/2010/wordprocessingShape" mc:Ignorable="w14 w15 w16se w16cid w16 w16cex w16sdtdh wp14">
   <w15:commentEx w15:paraId="17BF1C52" w15:done="0"/>
   <w15:commentEx w15:paraId="202DBAD7" w15:paraIdParent="17BF1C52" w15:done="0"/>
   <w15:commentEx w15:paraId="711C93F9" w15:paraIdParent="17BF1C52" w15:done="0"/>
 </w15:commentsEx>
 </file>
 
+<file path=word/commentsIds.xml><?xml version="1.0" encoding="utf-8"?>
+<w16cid:commentsIds xmlns:wpc="http://schemas.microsoft.com/office/word/2010/wordprocessingCanvas" xmlns:cx="http://schemas.microsoft.com/office/drawing/2014/chartex" xmlns:cx1="http://schemas.microsoft.com/office/drawing/2015/9/8/chartex" xmlns:cx2="http://schemas.microsoft.com/office/drawing/2015/10/21/chartex" xmlns:cx3="http://schemas.microsoft.com/office/drawing/2016/5/9/chartex" xmlns:cx4="http://schemas.microsoft.com/office/drawing/2016/5/10/chartex" xmlns:cx5="http://schemas.microsoft.com/office/drawing/2016/5/11/chartex" xmlns:cx6="http://schemas.microsoft.com/office/drawing/2016/5/12/chartex" xmlns:cx7="http://schemas.microsoft.com/office/drawing/2016/5/13/chartex" xmlns:cx8="http://schemas.microsoft.com/office/drawing/2016/5/14/chartex" xmlns:mc="http://schemas.openxmlformats.org/markup-compatibility/2006" xmlns:aink="http://schemas.microsoft.com/office/drawing/2016/ink" xmlns:am3d="http://schemas.microsoft.com/office/drawing/2017/model3d" xmlns:o="urn:schemas-microsoft-com:office:office" xmlns:oel="http://schemas.microsoft.com/office/2019/extlst" xmlns:r="http://schemas.openxmlformats.org/officeDocument/2006/relationships" xmlns:m="http://schemas.openxmlformats.org/officeDocument/2006/math" xmlns:v="urn:schemas-microsoft-com:vml" xmlns:wp14="http://schemas.microsoft.com/office/word/2010/wordprocessingDrawing" xmlns:wp="http://schemas.openxmlformats.org/drawingml/2006/wordprocessingDrawing" xmlns:w10="urn:schemas-microsoft-com:office:word" xmlns:w="http://schemas.openxmlformats.org/wordprocessingml/2006/main" xmlns:w14="http://schemas.microsoft.com/office/word/2010/wordml" xmlns:w15="http://schemas.microsoft.com/office/word/2012/wordml" xmlns:w16cex="http://schemas.microsoft.com/office/word/2018/wordml/cex" xmlns:w16cid="http://schemas.microsoft.com/office/word/2016/wordml/cid" xmlns:w16="http://schemas.microsoft.com/office/word/2018/wordml" xmlns:w16sdtdh="http://schemas.microsoft.com/office/word/2020/wordml/sdtdatahash" xmlns:w16se="http://schemas.microsoft.com/office/word/2015/wordml/symex" xmlns:wpg="http://schemas.microsoft.com/office/word/2010/wordprocessingGroup" xmlns:wpi="http://schemas.microsoft.com/office/word/2010/wordprocessingInk" xmlns:wne="http://schemas.microsoft.com/office/word/2006/wordml" xmlns:wps="http://schemas.microsoft.com/office/word/2010/wordprocessingShape" mc:Ignorable="w14 w15 w16se w16cid w16 w16cex w16sdtdh wp14">
+  <w16cid:commentId w16cid:paraId="17BF1C52" w16cid:durableId="59CD5D87"/>
+  <w16cid:commentId w16cid:paraId="202DBAD7" w16cid:durableId="7182D153"/>
+  <w16cid:commentId w16cid:paraId="711C93F9" w16cid:durableId="664A08EA"/>
+</w16cid:commentsIds>
+</file>
+
 <file path=word/people.xml><?xml version="1.0" encoding="utf-8"?>
-<w15:people xmlns:wpc="http://schemas.microsoft.com/office/word/2010/wordprocessingCanvas" xmlns:mc="http://schemas.openxmlformats.org/markup-compatibility/2006" xmlns:o="urn:schemas-microsoft-com:office:office" xmlns:r="http://schemas.openxmlformats.org/officeDocument/2006/relationships" xmlns:m="http://schemas.openxmlformats.org/officeDocument/2006/math" xmlns:v="urn:schemas-microsoft-com:vml" xmlns:wp14="http://schemas.microsoft.com/office/word/2010/wordprocessingDrawing" xmlns:wp="http://schemas.openxmlformats.org/drawingml/2006/wordprocessingDrawing" xmlns:w10="urn:schemas-microsoft-com:office:word" xmlns:w="http://schemas.openxmlformats.org/wordprocessingml/2006/main" xmlns:w14="http://schemas.microsoft.com/office/word/2010/wordml" xmlns:w15="http://schemas.microsoft.com/office/word/2012/wordml" xmlns:wpg="http://schemas.microsoft.com/office/word/2010/wordprocessingGroup" xmlns:wpi="http://schemas.microsoft.com/office/word/2010/wordprocessingInk" xmlns:wne="http://schemas.microsoft.com/office/word/2006/wordml" xmlns:wps="http://schemas.microsoft.com/office/word/2010/wordprocessingShape" mc:Ignorable="w14 w15 wp14">
+<w15:people xmlns:wpc="http://schemas.microsoft.com/office/word/2010/wordprocessingCanvas" xmlns:cx="http://schemas.microsoft.com/office/drawing/2014/chartex" xmlns:cx1="http://schemas.microsoft.com/office/drawing/2015/9/8/chartex" xmlns:cx2="http://schemas.microsoft.com/office/drawing/2015/10/21/chartex" xmlns:cx3="http://schemas.microsoft.com/office/drawing/2016/5/9/chartex" xmlns:cx4="http://schemas.microsoft.com/office/drawing/2016/5/10/chartex" xmlns:cx5="http://schemas.microsoft.com/office/drawing/2016/5/11/chartex" xmlns:cx6="http://schemas.microsoft.com/office/drawing/2016/5/12/chartex" xmlns:cx7="http://schemas.microsoft.com/office/drawing/2016/5/13/chartex" xmlns:cx8="http://schemas.microsoft.com/office/drawing/2016/5/14/chartex" xmlns:mc="http://schemas.openxmlformats.org/markup-compatibility/2006" xmlns:aink="http://schemas.microsoft.com/office/drawing/2016/ink" xmlns:am3d="http://schemas.microsoft.com/office/drawing/2017/model3d" xmlns:o="urn:schemas-microsoft-com:office:office" xmlns:oel="http://schemas.microsoft.com/office/2019/extlst" xmlns:r="http://schemas.openxmlformats.org/officeDocument/2006/relationships" xmlns:m="http://schemas.openxmlformats.org/officeDocument/2006/math" xmlns:v="urn:schemas-microsoft-com:vml" xmlns:wp14="http://schemas.microsoft.com/office/word/2010/wordprocessingDrawing" xmlns:wp="http://schemas.openxmlformats.org/drawingml/2006/wordprocessingDrawing" xmlns:w10="urn:schemas-microsoft-com:office:word" xmlns:w="http://schemas.openxmlformats.org/wordprocessingml/2006/main" xmlns:w14="http://schemas.microsoft.com/office/word/2010/wordml" xmlns:w15="http://schemas.microsoft.com/office/word/2012/wordml" xmlns:w16cex="http://schemas.microsoft.com/office/word/2018/wordml/cex" xmlns:w16cid="http://schemas.microsoft.com/office/word/2016/wordml/cid" xmlns:w16="http://schemas.microsoft.com/office/word/2018/wordml" xmlns:w16sdtdh="http://schemas.microsoft.com/office/word/2020/wordml/sdtdatahash" xmlns:w16se="http://schemas.microsoft.com/office/word/2015/wordml/symex" xmlns:wpg="http://schemas.microsoft.com/office/word/2010/wordprocessingGroup" xmlns:wpi="http://schemas.microsoft.com/office/word/2010/wordprocessingInk" xmlns:wne="http://schemas.microsoft.com/office/word/2006/wordml" xmlns:wps="http://schemas.microsoft.com/office/word/2010/wordprocessingShape" mc:Ignorable="w14 w15 w16se w16cid w16 w16cex w16sdtdh wp14">
   <w15:person w15:author="Sydney">
     <w15:presenceInfo w15:providerId="Windows Live" w15:userId="ffdb90a35c803d8f"/>
   </w15:person>
@@ -661,7 +685,7 @@
 </file>
 
 <file path=word/styles.xml><?xml version="1.0" encoding="utf-8"?>
-<w:styles xmlns:mc="http://schemas.openxmlformats.org/markup-compatibility/2006" xmlns:r="http://schemas.openxmlformats.org/officeDocument/2006/relationships" xmlns:w="http://schemas.openxmlformats.org/wordprocessingml/2006/main" xmlns:w14="http://schemas.microsoft.com/office/word/2010/wordml" xmlns:w15="http://schemas.microsoft.com/office/word/2012/wordml" mc:Ignorable="w14 w15">
+<w:styles xmlns:mc="http://schemas.openxmlformats.org/markup-compatibility/2006" xmlns:r="http://schemas.openxmlformats.org/officeDocument/2006/relationships" xmlns:w="http://schemas.openxmlformats.org/wordprocessingml/2006/main" xmlns:w14="http://schemas.microsoft.com/office/word/2010/wordml" xmlns:w15="http://schemas.microsoft.com/office/word/2012/wordml" xmlns:w16cex="http://schemas.microsoft.com/office/word/2018/wordml/cex" xmlns:w16cid="http://schemas.microsoft.com/office/word/2016/wordml/cid" xmlns:w16="http://schemas.microsoft.com/office/word/2018/wordml" xmlns:w16sdtdh="http://schemas.microsoft.com/office/word/2020/wordml/sdtdatahash" xmlns:w16se="http://schemas.microsoft.com/office/word/2015/wordml/symex" mc:Ignorable="w14 w15 w16se w16cid w16 w16cex w16sdtdh">
   <w:docDefaults>
     <w:rPrDefault>
       <w:rPr>
@@ -677,7 +701,7 @@
       </w:pPr>
     </w:pPrDefault>
   </w:docDefaults>
-  <w:latentStyles w:defLockedState="0" w:defUIPriority="99" w:defSemiHidden="0" w:defUnhideWhenUsed="0" w:defQFormat="0" w:count="371">
+  <w:latentStyles w:defLockedState="0" w:defUIPriority="99" w:defSemiHidden="0" w:defUnhideWhenUsed="0" w:defQFormat="0" w:count="376">
     <w:lsdException w:name="Normal" w:uiPriority="0" w:qFormat="1"/>
     <w:lsdException w:name="heading 1" w:uiPriority="9" w:qFormat="1"/>
     <w:lsdException w:name="heading 2" w:semiHidden="1" w:uiPriority="9" w:unhideWhenUsed="1" w:qFormat="1"/>
@@ -1049,6 +1073,11 @@
     <w:lsdException w:name="List Table 5 Dark Accent 6" w:uiPriority="50"/>
     <w:lsdException w:name="List Table 6 Colorful Accent 6" w:uiPriority="51"/>
     <w:lsdException w:name="List Table 7 Colorful Accent 6" w:uiPriority="52"/>
+    <w:lsdException w:name="Mention" w:semiHidden="1" w:unhideWhenUsed="1"/>
+    <w:lsdException w:name="Smart Hyperlink" w:semiHidden="1" w:unhideWhenUsed="1"/>
+    <w:lsdException w:name="Hashtag" w:semiHidden="1" w:unhideWhenUsed="1"/>
+    <w:lsdException w:name="Unresolved Mention" w:semiHidden="1" w:unhideWhenUsed="1"/>
+    <w:lsdException w:name="Smart Link" w:semiHidden="1" w:unhideWhenUsed="1"/>
   </w:latentStyles>
   <w:style w:type="paragraph" w:default="1" w:styleId="Normal">
     <w:name w:val="Normal"/>

</xml_diff>

<commit_message>
Mock test defect raise is in progress
Mock test defect raise is in progress
</commit_message>
<xml_diff>
--- a/Offline/BusinessManagement/Information/CollegeDoors/MockTest/MockTestURL-Issues/Ananya_Issues.docx
+++ b/Offline/BusinessManagement/Information/CollegeDoors/MockTest/MockTestURL-Issues/Ananya_Issues.docx
@@ -39,65 +39,6 @@
             <wp:extent cx="5731510" cy="3222625"/>
             <wp:effectExtent l="0" t="0" r="2540" b="0"/>
             <wp:docPr id="2" name="Picture 2"/>
-            <wp:cNvGraphicFramePr>
-              <a:graphicFrameLocks xmlns:a="http://schemas.openxmlformats.org/drawingml/2006/main" noChangeAspect="1"/>
-            </wp:cNvGraphicFramePr>
-            <a:graphic xmlns:a="http://schemas.openxmlformats.org/drawingml/2006/main">
-              <a:graphicData uri="http://schemas.openxmlformats.org/drawingml/2006/picture">
-                <pic:pic xmlns:pic="http://schemas.openxmlformats.org/drawingml/2006/picture">
-                  <pic:nvPicPr>
-                    <pic:cNvPr id="1" name=""/>
-                    <pic:cNvPicPr/>
-                  </pic:nvPicPr>
-                  <pic:blipFill>
-                    <a:blip r:embed="rId7"/>
-                    <a:stretch>
-                      <a:fillRect/>
-                    </a:stretch>
-                  </pic:blipFill>
-                  <pic:spPr>
-                    <a:xfrm>
-                      <a:off x="0" y="0"/>
-                      <a:ext cx="5731510" cy="3222625"/>
-                    </a:xfrm>
-                    <a:prstGeom prst="rect">
-                      <a:avLst/>
-                    </a:prstGeom>
-                  </pic:spPr>
-                </pic:pic>
-              </a:graphicData>
-            </a:graphic>
-          </wp:inline>
-        </w:drawing>
-      </w:r>
-    </w:p>
-    <w:p/>
-    <w:p>
-      <w:r>
-        <w:t xml:space="preserve">Left corner LOGO doesn’t have any function but </w:t>
-      </w:r>
-      <w:r>
-        <w:t xml:space="preserve">appears to be a hyperlink. Need to change the </w:t>
-      </w:r>
-      <w:r>
-        <w:t>colour</w:t>
-      </w:r>
-      <w:r>
-        <w:t xml:space="preserve"> scheme.</w:t>
-      </w:r>
-    </w:p>
-    <w:p/>
-    <w:p>
-      <w:r>
-        <w:rPr>
-          <w:noProof/>
-          <w:lang w:eastAsia="en-AU"/>
-        </w:rPr>
-        <w:drawing>
-          <wp:inline distT="0" distB="0" distL="0" distR="0" wp14:anchorId="55E89E2C" wp14:editId="775C46A5">
-            <wp:extent cx="5731510" cy="3222625"/>
-            <wp:effectExtent l="0" t="0" r="2540" b="0"/>
-            <wp:docPr id="3" name="Picture 3"/>
             <wp:cNvGraphicFramePr>
               <a:graphicFrameLocks xmlns:a="http://schemas.openxmlformats.org/drawingml/2006/main" noChangeAspect="1"/>
             </wp:cNvGraphicFramePr>
@@ -130,25 +71,19 @@
         </w:drawing>
       </w:r>
     </w:p>
-    <w:p>
-      <w:r>
-        <w:t xml:space="preserve">Logo doesn’t have to be dynamic. </w:t>
-      </w:r>
-    </w:p>
-    <w:p>
-      <w:r>
-        <w:t>Forget password button required</w:t>
-      </w:r>
-    </w:p>
-    <w:p>
-      <w:r>
-        <w:t>Passw</w:t>
-      </w:r>
-      <w:r>
-        <w:t>o</w:t>
-      </w:r>
-      <w:r>
-        <w:t>rd strength and complexity required to be displayed</w:t>
+    <w:p/>
+    <w:p>
+      <w:r>
+        <w:t xml:space="preserve">Left corner LOGO doesn’t have any function but </w:t>
+      </w:r>
+      <w:r>
+        <w:t xml:space="preserve">appears to be a hyperlink. Need to change the </w:t>
+      </w:r>
+      <w:r>
+        <w:t>colour</w:t>
+      </w:r>
+      <w:r>
+        <w:t xml:space="preserve"> scheme.</w:t>
       </w:r>
     </w:p>
     <w:p/>
@@ -159,10 +94,10 @@
           <w:lang w:eastAsia="en-AU"/>
         </w:rPr>
         <w:drawing>
-          <wp:inline distT="0" distB="0" distL="0" distR="0" wp14:anchorId="7A435034" wp14:editId="3CEC5A45">
+          <wp:inline distT="0" distB="0" distL="0" distR="0" wp14:anchorId="55E89E2C" wp14:editId="775C46A5">
             <wp:extent cx="5731510" cy="3222625"/>
             <wp:effectExtent l="0" t="0" r="2540" b="0"/>
-            <wp:docPr id="4" name="Picture 4"/>
+            <wp:docPr id="3" name="Picture 3"/>
             <wp:cNvGraphicFramePr>
               <a:graphicFrameLocks xmlns:a="http://schemas.openxmlformats.org/drawingml/2006/main" noChangeAspect="1"/>
             </wp:cNvGraphicFramePr>
@@ -197,7 +132,23 @@
     </w:p>
     <w:p>
       <w:r>
-        <w:t>When clicking on the fields, green halo effect coming which is not required</w:t>
+        <w:t xml:space="preserve">Logo doesn’t have to be dynamic. </w:t>
+      </w:r>
+    </w:p>
+    <w:p>
+      <w:r>
+        <w:t>Forget password button required</w:t>
+      </w:r>
+    </w:p>
+    <w:p>
+      <w:r>
+        <w:t>Passw</w:t>
+      </w:r>
+      <w:r>
+        <w:t>o</w:t>
+      </w:r>
+      <w:r>
+        <w:t>rd strength and complexity required to be displayed</w:t>
       </w:r>
     </w:p>
     <w:p/>
@@ -208,10 +159,10 @@
           <w:lang w:eastAsia="en-AU"/>
         </w:rPr>
         <w:drawing>
-          <wp:inline distT="0" distB="0" distL="0" distR="0" wp14:anchorId="48168041" wp14:editId="0D8F871E">
+          <wp:inline distT="0" distB="0" distL="0" distR="0" wp14:anchorId="7A435034" wp14:editId="3CEC5A45">
             <wp:extent cx="5731510" cy="3222625"/>
             <wp:effectExtent l="0" t="0" r="2540" b="0"/>
-            <wp:docPr id="5" name="Picture 5"/>
+            <wp:docPr id="4" name="Picture 4"/>
             <wp:cNvGraphicFramePr>
               <a:graphicFrameLocks xmlns:a="http://schemas.openxmlformats.org/drawingml/2006/main" noChangeAspect="1"/>
             </wp:cNvGraphicFramePr>
@@ -243,15 +194,17 @@
           </wp:inline>
         </w:drawing>
       </w:r>
-      <w:r>
-        <w:t xml:space="preserve"> </w:t>
-      </w:r>
-    </w:p>
-    <w:p>
-      <w:r>
-        <w:t>Top left logo appears to be hyperlink but not taking anywhere.</w:t>
-      </w:r>
-    </w:p>
+    </w:p>
+    <w:p>
+      <w:pPr>
+        <w:pStyle w:val="NoSpacing"/>
+      </w:pPr>
+      <w:bookmarkStart w:id="3" w:name="_Hlk150770548"/>
+      <w:r>
+        <w:t>When clicking on the fields, green halo effect coming which is not required</w:t>
+      </w:r>
+    </w:p>
+    <w:bookmarkEnd w:id="3"/>
     <w:p/>
     <w:p>
       <w:r>
@@ -259,12 +212,11 @@
           <w:noProof/>
           <w:lang w:eastAsia="en-AU"/>
         </w:rPr>
-        <w:lastRenderedPageBreak/>
         <w:drawing>
-          <wp:inline distT="0" distB="0" distL="0" distR="0" wp14:anchorId="21524D99" wp14:editId="40EAAF38">
+          <wp:inline distT="0" distB="0" distL="0" distR="0" wp14:anchorId="48168041" wp14:editId="0D8F871E">
             <wp:extent cx="5731510" cy="3222625"/>
             <wp:effectExtent l="0" t="0" r="2540" b="0"/>
-            <wp:docPr id="6" name="Picture 6"/>
+            <wp:docPr id="5" name="Picture 5"/>
             <wp:cNvGraphicFramePr>
               <a:graphicFrameLocks xmlns:a="http://schemas.openxmlformats.org/drawingml/2006/main" noChangeAspect="1"/>
             </wp:cNvGraphicFramePr>
@@ -296,10 +248,13 @@
           </wp:inline>
         </w:drawing>
       </w:r>
-    </w:p>
-    <w:p>
-      <w:r>
-        <w:t xml:space="preserve">What is the function of the subscribe button? If clicked leading to 404 not found </w:t>
+      <w:r>
+        <w:t xml:space="preserve"> </w:t>
+      </w:r>
+    </w:p>
+    <w:p>
+      <w:r>
+        <w:t>Top left logo appears to be hyperlink but not taking anywhere.</w:t>
       </w:r>
     </w:p>
     <w:p/>
@@ -309,11 +264,12 @@
           <w:noProof/>
           <w:lang w:eastAsia="en-AU"/>
         </w:rPr>
+        <w:lastRenderedPageBreak/>
         <w:drawing>
-          <wp:inline distT="0" distB="0" distL="0" distR="0" wp14:anchorId="62F87601" wp14:editId="7D063784">
+          <wp:inline distT="0" distB="0" distL="0" distR="0" wp14:anchorId="21524D99" wp14:editId="40EAAF38">
             <wp:extent cx="5731510" cy="3222625"/>
             <wp:effectExtent l="0" t="0" r="2540" b="0"/>
-            <wp:docPr id="7" name="Picture 7"/>
+            <wp:docPr id="6" name="Picture 6"/>
             <wp:cNvGraphicFramePr>
               <a:graphicFrameLocks xmlns:a="http://schemas.openxmlformats.org/drawingml/2006/main" noChangeAspect="1"/>
             </wp:cNvGraphicFramePr>
@@ -347,23 +303,46 @@
       </w:r>
     </w:p>
     <w:p>
-      <w:r>
-        <w:t>Click on “Start test” and “continue test” buttons doesn’t work</w:t>
-      </w:r>
-    </w:p>
+      <w:bookmarkStart w:id="4" w:name="_Hlk150771920"/>
+      <w:r>
+        <w:t xml:space="preserve">What is the function of the subscribe button? If clicked leading to 404 not found </w:t>
+      </w:r>
+    </w:p>
+    <w:bookmarkEnd w:id="4"/>
     <w:p/>
+    <w:p>
+      <w:pPr>
+        <w:pStyle w:val="ListParagraph"/>
+        <w:numPr>
+          <w:ilvl w:val="0"/>
+          <w:numId w:val="1"/>
+        </w:numPr>
+        <w:rPr>
+          <w:b/>
+          <w:bCs/>
+          <w:color w:val="FF0000"/>
+        </w:rPr>
+      </w:pPr>
+      <w:r>
+        <w:rPr>
+          <w:b/>
+          <w:bCs/>
+          <w:color w:val="FF0000"/>
+        </w:rPr>
+        <w:t>Not able to reproduce</w:t>
+      </w:r>
+    </w:p>
     <w:p>
       <w:r>
         <w:rPr>
           <w:noProof/>
           <w:lang w:eastAsia="en-AU"/>
         </w:rPr>
-        <w:lastRenderedPageBreak/>
         <w:drawing>
-          <wp:inline distT="0" distB="0" distL="0" distR="0" wp14:anchorId="07A783AA" wp14:editId="47F51875">
+          <wp:inline distT="0" distB="0" distL="0" distR="0" wp14:anchorId="62F87601" wp14:editId="7D063784">
             <wp:extent cx="5731510" cy="3222625"/>
             <wp:effectExtent l="0" t="0" r="2540" b="0"/>
-            <wp:docPr id="8" name="Picture 8"/>
+            <wp:docPr id="7" name="Picture 7"/>
             <wp:cNvGraphicFramePr>
               <a:graphicFrameLocks xmlns:a="http://schemas.openxmlformats.org/drawingml/2006/main" noChangeAspect="1"/>
             </wp:cNvGraphicFramePr>
@@ -398,10 +377,42 @@
     </w:p>
     <w:p>
       <w:r>
-        <w:t>“Report error” button used. Who will see the comment and how to take action ?</w:t>
+        <w:t xml:space="preserve">Click on “Start test” and “continue test” buttons </w:t>
+      </w:r>
+      <w:r>
+        <w:t>don’t</w:t>
+      </w:r>
+      <w:r>
+        <w:t xml:space="preserve"> work</w:t>
       </w:r>
     </w:p>
     <w:p/>
+    <w:p/>
+    <w:p/>
+    <w:p/>
+    <w:p>
+      <w:pPr>
+        <w:pStyle w:val="ListParagraph"/>
+        <w:numPr>
+          <w:ilvl w:val="0"/>
+          <w:numId w:val="1"/>
+        </w:numPr>
+        <w:rPr>
+          <w:b/>
+          <w:bCs/>
+          <w:color w:val="FF0000"/>
+        </w:rPr>
+      </w:pPr>
+      <w:r>
+        <w:rPr>
+          <w:b/>
+          <w:bCs/>
+          <w:color w:val="FF0000"/>
+        </w:rPr>
+        <w:lastRenderedPageBreak/>
+        <w:t>Not able to reproduce</w:t>
+      </w:r>
+    </w:p>
     <w:p>
       <w:r>
         <w:rPr>
@@ -409,10 +420,10 @@
           <w:lang w:eastAsia="en-AU"/>
         </w:rPr>
         <w:drawing>
-          <wp:inline distT="0" distB="0" distL="0" distR="0" wp14:anchorId="26ACDC6A" wp14:editId="2687B293">
+          <wp:inline distT="0" distB="0" distL="0" distR="0" wp14:anchorId="07A783AA" wp14:editId="47F51875">
             <wp:extent cx="5731510" cy="3222625"/>
             <wp:effectExtent l="0" t="0" r="2540" b="0"/>
-            <wp:docPr id="9" name="Picture 9"/>
+            <wp:docPr id="8" name="Picture 8"/>
             <wp:cNvGraphicFramePr>
               <a:graphicFrameLocks xmlns:a="http://schemas.openxmlformats.org/drawingml/2006/main" noChangeAspect="1"/>
             </wp:cNvGraphicFramePr>
@@ -445,25 +456,47 @@
         </w:drawing>
       </w:r>
     </w:p>
-    <w:p/>
-    <w:p>
-      <w:r>
-        <w:t>Functionality of the “Book mark button”. No submit button available. What’s the use of the button?</w:t>
-      </w:r>
-    </w:p>
-    <w:p/>
+    <w:p>
+      <w:r>
+        <w:t xml:space="preserve">“Report error” button used. Who will see the comment and how to take </w:t>
+      </w:r>
+      <w:r>
+        <w:t>action?</w:t>
+      </w:r>
+    </w:p>
+    <w:p>
+      <w:pPr>
+        <w:pStyle w:val="ListParagraph"/>
+        <w:numPr>
+          <w:ilvl w:val="0"/>
+          <w:numId w:val="1"/>
+        </w:numPr>
+        <w:rPr>
+          <w:b/>
+          <w:bCs/>
+          <w:color w:val="FF0000"/>
+        </w:rPr>
+      </w:pPr>
+      <w:r>
+        <w:rPr>
+          <w:b/>
+          <w:bCs/>
+          <w:color w:val="FF0000"/>
+        </w:rPr>
+        <w:t xml:space="preserve">Not able to reproduce </w:t>
+      </w:r>
+    </w:p>
     <w:p>
       <w:r>
         <w:rPr>
           <w:noProof/>
           <w:lang w:eastAsia="en-AU"/>
         </w:rPr>
-        <w:lastRenderedPageBreak/>
         <w:drawing>
-          <wp:inline distT="0" distB="0" distL="0" distR="0" wp14:anchorId="0115F36C" wp14:editId="5E4956FC">
+          <wp:inline distT="0" distB="0" distL="0" distR="0" wp14:anchorId="26ACDC6A" wp14:editId="2687B293">
             <wp:extent cx="5731510" cy="3222625"/>
             <wp:effectExtent l="0" t="0" r="2540" b="0"/>
-            <wp:docPr id="10" name="Picture 10"/>
+            <wp:docPr id="9" name="Picture 9"/>
             <wp:cNvGraphicFramePr>
               <a:graphicFrameLocks xmlns:a="http://schemas.openxmlformats.org/drawingml/2006/main" noChangeAspect="1"/>
             </wp:cNvGraphicFramePr>
@@ -498,21 +531,56 @@
     </w:p>
     <w:p>
       <w:r>
-        <w:t>If want to come out of the test without submitting the paper, what’s the way? No back button available.</w:t>
+        <w:t>Functionality of the “Book mark button”. No submit button available. What’s the use of the button?</w:t>
       </w:r>
     </w:p>
     <w:p/>
     <w:p>
-      <w:r>
+      <w:pPr>
         <w:rPr>
           <w:noProof/>
           <w:lang w:eastAsia="en-AU"/>
         </w:rPr>
+      </w:pPr>
+    </w:p>
+    <w:p>
+      <w:pPr>
+        <w:rPr>
+          <w:noProof/>
+          <w:lang w:eastAsia="en-AU"/>
+        </w:rPr>
+      </w:pPr>
+    </w:p>
+    <w:p>
+      <w:pPr>
+        <w:rPr>
+          <w:noProof/>
+          <w:lang w:eastAsia="en-AU"/>
+        </w:rPr>
+      </w:pPr>
+    </w:p>
+    <w:p>
+      <w:pPr>
+        <w:rPr>
+          <w:b/>
+          <w:bCs/>
+          <w:noProof/>
+          <w:color w:val="FF0000"/>
+          <w:lang w:eastAsia="en-AU"/>
+        </w:rPr>
+      </w:pPr>
+    </w:p>
+    <w:p>
+      <w:r>
+        <w:rPr>
+          <w:noProof/>
+          <w:lang w:eastAsia="en-AU"/>
+        </w:rPr>
         <w:drawing>
-          <wp:inline distT="0" distB="0" distL="0" distR="0" wp14:anchorId="2E51B22F" wp14:editId="6F1ACEC7">
+          <wp:inline distT="0" distB="0" distL="0" distR="0" wp14:anchorId="0115F36C" wp14:editId="5E4956FC">
             <wp:extent cx="5731510" cy="3222625"/>
             <wp:effectExtent l="0" t="0" r="2540" b="0"/>
-            <wp:docPr id="12" name="Picture 12"/>
+            <wp:docPr id="10" name="Picture 10"/>
             <wp:cNvGraphicFramePr>
               <a:graphicFrameLocks xmlns:a="http://schemas.openxmlformats.org/drawingml/2006/main" noChangeAspect="1"/>
             </wp:cNvGraphicFramePr>
@@ -547,22 +615,42 @@
     </w:p>
     <w:p>
       <w:r>
-        <w:t xml:space="preserve">This page doesn’t have any correspondence </w:t>
-      </w:r>
-    </w:p>
-    <w:p/>
+        <w:t>If want to come out of the test without submitting the paper, what’s the way? No back button available.</w:t>
+      </w:r>
+    </w:p>
+    <w:p>
+      <w:pPr>
+        <w:pStyle w:val="ListParagraph"/>
+        <w:numPr>
+          <w:ilvl w:val="0"/>
+          <w:numId w:val="1"/>
+        </w:numPr>
+        <w:rPr>
+          <w:b/>
+          <w:bCs/>
+          <w:color w:val="FF0000"/>
+        </w:rPr>
+      </w:pPr>
+      <w:r>
+        <w:rPr>
+          <w:b/>
+          <w:bCs/>
+          <w:color w:val="FF0000"/>
+        </w:rPr>
+        <w:t>Not able to reproduce error</w:t>
+      </w:r>
+    </w:p>
     <w:p>
       <w:r>
         <w:rPr>
           <w:noProof/>
           <w:lang w:eastAsia="en-AU"/>
         </w:rPr>
-        <w:lastRenderedPageBreak/>
         <w:drawing>
-          <wp:inline distT="0" distB="0" distL="0" distR="0" wp14:anchorId="1357BC79" wp14:editId="27E62303">
+          <wp:inline distT="0" distB="0" distL="0" distR="0" wp14:anchorId="2E51B22F" wp14:editId="6F1ACEC7">
             <wp:extent cx="5731510" cy="3222625"/>
             <wp:effectExtent l="0" t="0" r="2540" b="0"/>
-            <wp:docPr id="1" name="Picture 1"/>
+            <wp:docPr id="12" name="Picture 12"/>
             <wp:cNvGraphicFramePr>
               <a:graphicFrameLocks xmlns:a="http://schemas.openxmlformats.org/drawingml/2006/main" noChangeAspect="1"/>
             </wp:cNvGraphicFramePr>
@@ -597,6 +685,75 @@
     </w:p>
     <w:p>
       <w:r>
+        <w:t xml:space="preserve">This page doesn’t have any correspondence </w:t>
+      </w:r>
+    </w:p>
+    <w:p/>
+    <w:p/>
+    <w:p/>
+    <w:p>
+      <w:pPr>
+        <w:rPr>
+          <w:b/>
+          <w:bCs/>
+          <w:color w:val="FF0000"/>
+        </w:rPr>
+      </w:pPr>
+      <w:r>
+        <w:rPr>
+          <w:b/>
+          <w:bCs/>
+          <w:color w:val="FF0000"/>
+        </w:rPr>
+        <w:lastRenderedPageBreak/>
+        <w:t>6)</w:t>
+      </w:r>
+    </w:p>
+    <w:p>
+      <w:r>
+        <w:rPr>
+          <w:noProof/>
+          <w:lang w:eastAsia="en-AU"/>
+        </w:rPr>
+        <w:drawing>
+          <wp:inline distT="0" distB="0" distL="0" distR="0" wp14:anchorId="1357BC79" wp14:editId="27E62303">
+            <wp:extent cx="5731510" cy="3222625"/>
+            <wp:effectExtent l="0" t="0" r="2540" b="0"/>
+            <wp:docPr id="1" name="Picture 1"/>
+            <wp:cNvGraphicFramePr>
+              <a:graphicFrameLocks xmlns:a="http://schemas.openxmlformats.org/drawingml/2006/main" noChangeAspect="1"/>
+            </wp:cNvGraphicFramePr>
+            <a:graphic xmlns:a="http://schemas.openxmlformats.org/drawingml/2006/main">
+              <a:graphicData uri="http://schemas.openxmlformats.org/drawingml/2006/picture">
+                <pic:pic xmlns:pic="http://schemas.openxmlformats.org/drawingml/2006/picture">
+                  <pic:nvPicPr>
+                    <pic:cNvPr id="1" name=""/>
+                    <pic:cNvPicPr/>
+                  </pic:nvPicPr>
+                  <pic:blipFill>
+                    <a:blip r:embed="rId18"/>
+                    <a:stretch>
+                      <a:fillRect/>
+                    </a:stretch>
+                  </pic:blipFill>
+                  <pic:spPr>
+                    <a:xfrm>
+                      <a:off x="0" y="0"/>
+                      <a:ext cx="5731510" cy="3222625"/>
+                    </a:xfrm>
+                    <a:prstGeom prst="rect">
+                      <a:avLst/>
+                    </a:prstGeom>
+                  </pic:spPr>
+                </pic:pic>
+              </a:graphicData>
+            </a:graphic>
+          </wp:inline>
+        </w:drawing>
+      </w:r>
+    </w:p>
+    <w:p>
+      <w:r>
         <w:t>Who will receive the report and how to take action.</w:t>
       </w:r>
     </w:p>
@@ -674,6 +831,103 @@
   <w16cid:commentId w16cid:paraId="202DBAD7" w16cid:durableId="7182D153"/>
   <w16cid:commentId w16cid:paraId="711C93F9" w16cid:durableId="664A08EA"/>
 </w16cid:commentsIds>
+</file>
+
+<file path=word/numbering.xml><?xml version="1.0" encoding="utf-8"?>
+<w:numbering xmlns:wpc="http://schemas.microsoft.com/office/word/2010/wordprocessingCanvas" xmlns:cx="http://schemas.microsoft.com/office/drawing/2014/chartex" xmlns:cx1="http://schemas.microsoft.com/office/drawing/2015/9/8/chartex" xmlns:cx2="http://schemas.microsoft.com/office/drawing/2015/10/21/chartex" xmlns:cx3="http://schemas.microsoft.com/office/drawing/2016/5/9/chartex" xmlns:cx4="http://schemas.microsoft.com/office/drawing/2016/5/10/chartex" xmlns:cx5="http://schemas.microsoft.com/office/drawing/2016/5/11/chartex" xmlns:cx6="http://schemas.microsoft.com/office/drawing/2016/5/12/chartex" xmlns:cx7="http://schemas.microsoft.com/office/drawing/2016/5/13/chartex" xmlns:cx8="http://schemas.microsoft.com/office/drawing/2016/5/14/chartex" xmlns:mc="http://schemas.openxmlformats.org/markup-compatibility/2006" xmlns:aink="http://schemas.microsoft.com/office/drawing/2016/ink" xmlns:am3d="http://schemas.microsoft.com/office/drawing/2017/model3d" xmlns:o="urn:schemas-microsoft-com:office:office" xmlns:oel="http://schemas.microsoft.com/office/2019/extlst" xmlns:r="http://schemas.openxmlformats.org/officeDocument/2006/relationships" xmlns:m="http://schemas.openxmlformats.org/officeDocument/2006/math" xmlns:v="urn:schemas-microsoft-com:vml" xmlns:wp14="http://schemas.microsoft.com/office/word/2010/wordprocessingDrawing" xmlns:wp="http://schemas.openxmlformats.org/drawingml/2006/wordprocessingDrawing" xmlns:w10="urn:schemas-microsoft-com:office:word" xmlns:w="http://schemas.openxmlformats.org/wordprocessingml/2006/main" xmlns:w14="http://schemas.microsoft.com/office/word/2010/wordml" xmlns:w15="http://schemas.microsoft.com/office/word/2012/wordml" xmlns:w16cex="http://schemas.microsoft.com/office/word/2018/wordml/cex" xmlns:w16cid="http://schemas.microsoft.com/office/word/2016/wordml/cid" xmlns:w16="http://schemas.microsoft.com/office/word/2018/wordml" xmlns:w16sdtdh="http://schemas.microsoft.com/office/word/2020/wordml/sdtdatahash" xmlns:w16se="http://schemas.microsoft.com/office/word/2015/wordml/symex" xmlns:wpg="http://schemas.microsoft.com/office/word/2010/wordprocessingGroup" xmlns:wpi="http://schemas.microsoft.com/office/word/2010/wordprocessingInk" xmlns:wne="http://schemas.microsoft.com/office/word/2006/wordml" xmlns:wps="http://schemas.microsoft.com/office/word/2010/wordprocessingShape" mc:Ignorable="w14 w15 w16se w16cid w16 w16cex w16sdtdh wp14">
+  <w:abstractNum w:abstractNumId="0" w15:restartNumberingAfterBreak="0">
+    <w:nsid w:val="2B0D5181"/>
+    <w:multiLevelType w:val="hybridMultilevel"/>
+    <w:tmpl w:val="DA14D384"/>
+    <w:lvl w:ilvl="0" w:tplc="40090011">
+      <w:start w:val="1"/>
+      <w:numFmt w:val="decimal"/>
+      <w:lvlText w:val="%1)"/>
+      <w:lvlJc w:val="left"/>
+      <w:pPr>
+        <w:ind w:left="720" w:hanging="360"/>
+      </w:pPr>
+      <w:rPr>
+        <w:rFonts w:hint="default"/>
+      </w:rPr>
+    </w:lvl>
+    <w:lvl w:ilvl="1" w:tplc="40090019" w:tentative="1">
+      <w:start w:val="1"/>
+      <w:numFmt w:val="lowerLetter"/>
+      <w:lvlText w:val="%2."/>
+      <w:lvlJc w:val="left"/>
+      <w:pPr>
+        <w:ind w:left="1440" w:hanging="360"/>
+      </w:pPr>
+    </w:lvl>
+    <w:lvl w:ilvl="2" w:tplc="4009001B" w:tentative="1">
+      <w:start w:val="1"/>
+      <w:numFmt w:val="lowerRoman"/>
+      <w:lvlText w:val="%3."/>
+      <w:lvlJc w:val="right"/>
+      <w:pPr>
+        <w:ind w:left="2160" w:hanging="180"/>
+      </w:pPr>
+    </w:lvl>
+    <w:lvl w:ilvl="3" w:tplc="4009000F" w:tentative="1">
+      <w:start w:val="1"/>
+      <w:numFmt w:val="decimal"/>
+      <w:lvlText w:val="%4."/>
+      <w:lvlJc w:val="left"/>
+      <w:pPr>
+        <w:ind w:left="2880" w:hanging="360"/>
+      </w:pPr>
+    </w:lvl>
+    <w:lvl w:ilvl="4" w:tplc="40090019" w:tentative="1">
+      <w:start w:val="1"/>
+      <w:numFmt w:val="lowerLetter"/>
+      <w:lvlText w:val="%5."/>
+      <w:lvlJc w:val="left"/>
+      <w:pPr>
+        <w:ind w:left="3600" w:hanging="360"/>
+      </w:pPr>
+    </w:lvl>
+    <w:lvl w:ilvl="5" w:tplc="4009001B" w:tentative="1">
+      <w:start w:val="1"/>
+      <w:numFmt w:val="lowerRoman"/>
+      <w:lvlText w:val="%6."/>
+      <w:lvlJc w:val="right"/>
+      <w:pPr>
+        <w:ind w:left="4320" w:hanging="180"/>
+      </w:pPr>
+    </w:lvl>
+    <w:lvl w:ilvl="6" w:tplc="4009000F" w:tentative="1">
+      <w:start w:val="1"/>
+      <w:numFmt w:val="decimal"/>
+      <w:lvlText w:val="%7."/>
+      <w:lvlJc w:val="left"/>
+      <w:pPr>
+        <w:ind w:left="5040" w:hanging="360"/>
+      </w:pPr>
+    </w:lvl>
+    <w:lvl w:ilvl="7" w:tplc="40090019" w:tentative="1">
+      <w:start w:val="1"/>
+      <w:numFmt w:val="lowerLetter"/>
+      <w:lvlText w:val="%8."/>
+      <w:lvlJc w:val="left"/>
+      <w:pPr>
+        <w:ind w:left="5760" w:hanging="360"/>
+      </w:pPr>
+    </w:lvl>
+    <w:lvl w:ilvl="8" w:tplc="4009001B" w:tentative="1">
+      <w:start w:val="1"/>
+      <w:numFmt w:val="lowerRoman"/>
+      <w:lvlText w:val="%9."/>
+      <w:lvlJc w:val="right"/>
+      <w:pPr>
+        <w:ind w:left="6480" w:hanging="180"/>
+      </w:pPr>
+    </w:lvl>
+  </w:abstractNum>
+  <w:num w:numId="1" w16cid:durableId="56637052">
+    <w:abstractNumId w:val="0"/>
+  </w:num>
+</w:numbering>
 </file>
 
 <file path=word/people.xml><?xml version="1.0" encoding="utf-8"?>
@@ -1208,6 +1462,26 @@
       <w:szCs w:val="18"/>
     </w:rPr>
   </w:style>
+  <w:style w:type="paragraph" w:styleId="NoSpacing">
+    <w:name w:val="No Spacing"/>
+    <w:uiPriority w:val="1"/>
+    <w:qFormat/>
+    <w:rsid w:val="00212AE6"/>
+    <w:pPr>
+      <w:spacing w:after="0" w:line="240" w:lineRule="auto"/>
+    </w:pPr>
+  </w:style>
+  <w:style w:type="paragraph" w:styleId="ListParagraph">
+    <w:name w:val="List Paragraph"/>
+    <w:basedOn w:val="Normal"/>
+    <w:uiPriority w:val="34"/>
+    <w:qFormat/>
+    <w:rsid w:val="00941C15"/>
+    <w:pPr>
+      <w:ind w:left="720"/>
+      <w:contextualSpacing/>
+    </w:pPr>
+  </w:style>
 </w:styles>
 </file>
 

</xml_diff>